<commit_message>
add javadoc and pseudo code to boundary class method (fix luong's cross check comment)
</commit_message>
<xml_diff>
--- a/LibraryManagement/Requirement/use_case_log_in/log_in_operation_method_design.docx
+++ b/LibraryManagement/Requirement/use_case_log_in/log_in_operation_method_design.docx
@@ -7,29 +7,411 @@
         <w:pStyle w:val="Normal"/>
         <w:spacing w:lineRule="auto" w:line="240"/>
         <w:jc w:val="left"/>
-        <w:rPr>
+        <w:rPr/>
+      </w:pPr>
+      <w:r>
+        <w:rPr>
+          <w:rFonts w:ascii="Helvetica;Arial;sans-serif" w:hAnsi="Helvetica;Arial;sans-serif"/>
+          <w:b/>
+          <w:bCs/>
+          <w:i w:val="false"/>
+          <w:caps w:val="false"/>
+          <w:smallCaps w:val="false"/>
+          <w:color w:val="1D2129"/>
+          <w:spacing w:val="0"/>
+          <w:sz w:val="21"/>
+          <w:lang w:val="en-US"/>
+        </w:rPr>
+        <w:t>-----</w:t>
+      </w:r>
+      <w:r>
+        <w:rPr>
+          <w:rFonts w:ascii="Helvetica;Arial;sans-serif" w:hAnsi="Helvetica;Arial;sans-serif"/>
+          <w:b/>
+          <w:bCs/>
+          <w:i w:val="false"/>
+          <w:caps w:val="false"/>
+          <w:smallCaps w:val="false"/>
+          <w:color w:val="1D2129"/>
+          <w:spacing w:val="0"/>
+          <w:sz w:val="21"/>
+          <w:lang w:val="en-US"/>
+        </w:rPr>
+        <w:t>Class LoginForm-----</w:t>
+      </w:r>
+    </w:p>
+    <w:p>
+      <w:pPr>
+        <w:pStyle w:val="Normal"/>
+        <w:spacing w:lineRule="auto" w:line="240"/>
+        <w:jc w:val="left"/>
+        <w:rPr/>
+      </w:pPr>
+      <w:r>
+        <w:rPr>
+          <w:rFonts w:ascii="Helvetica;Arial;sans-serif" w:hAnsi="Helvetica;Arial;sans-serif"/>
+          <w:b/>
+          <w:bCs/>
+          <w:i w:val="false"/>
+          <w:caps w:val="false"/>
+          <w:smallCaps w:val="false"/>
+          <w:color w:val="1D2129"/>
+          <w:spacing w:val="0"/>
+          <w:sz w:val="21"/>
+          <w:lang w:val="en-US"/>
+        </w:rPr>
+        <w:t xml:space="preserve"> </w:t>
+      </w:r>
+      <w:r>
+        <w:rPr>
+          <w:rFonts w:ascii="Helvetica;Arial;sans-serif" w:hAnsi="Helvetica;Arial;sans-serif"/>
+          <w:b w:val="false"/>
+          <w:bCs/>
+          <w:i w:val="false"/>
+          <w:caps w:val="false"/>
+          <w:smallCaps w:val="false"/>
+          <w:color w:val="1D2129"/>
+          <w:spacing w:val="0"/>
+          <w:sz w:val="21"/>
+          <w:lang w:val="en-US"/>
+        </w:rPr>
+        <w:t>/**</w:t>
+      </w:r>
+      <w:r>
+        <w:rPr>
+          <w:rFonts w:ascii="Helvetica;Arial;sans-serif" w:hAnsi="Helvetica;Arial;sans-serif"/>
+          <w:b/>
+          <w:bCs/>
+          <w:i w:val="false"/>
+          <w:caps w:val="false"/>
+          <w:smallCaps w:val="false"/>
+          <w:color w:val="1D2129"/>
+          <w:spacing w:val="0"/>
+          <w:sz w:val="21"/>
+          <w:lang w:val="en-US"/>
+        </w:rPr>
+        <w:br/>
+      </w:r>
+      <w:r>
+        <w:rPr>
+          <w:rFonts w:ascii="Helvetica;Arial;sans-serif" w:hAnsi="Helvetica;Arial;sans-serif"/>
+          <w:b w:val="false"/>
+          <w:bCs/>
+          <w:i w:val="false"/>
+          <w:caps w:val="false"/>
+          <w:smallCaps w:val="false"/>
+          <w:color w:val="1D2129"/>
+          <w:spacing w:val="0"/>
+          <w:sz w:val="21"/>
+          <w:lang w:val="en-US"/>
+        </w:rPr>
+        <w:t>* Submit login informations</w:t>
+      </w:r>
+      <w:r>
+        <w:rPr>
+          <w:rFonts w:ascii="Helvetica;Arial;sans-serif" w:hAnsi="Helvetica;Arial;sans-serif"/>
+          <w:b/>
+          <w:bCs/>
+          <w:i w:val="false"/>
+          <w:caps w:val="false"/>
+          <w:smallCaps w:val="false"/>
+          <w:color w:val="1D2129"/>
+          <w:spacing w:val="0"/>
+          <w:sz w:val="21"/>
+          <w:lang w:val="en-US"/>
+        </w:rPr>
+        <w:br/>
+      </w:r>
+      <w:r>
+        <w:rPr>
+          <w:rFonts w:ascii="Helvetica;Arial;sans-serif" w:hAnsi="Helvetica;Arial;sans-serif"/>
+          <w:b w:val="false"/>
+          <w:bCs/>
+          <w:i w:val="false"/>
+          <w:caps w:val="false"/>
+          <w:smallCaps w:val="false"/>
+          <w:color w:val="1D2129"/>
+          <w:spacing w:val="0"/>
+          <w:sz w:val="21"/>
+          <w:lang w:val="en-US"/>
+        </w:rPr>
+        <w:t>* @param username a string representation of the username that users enter</w:t>
+      </w:r>
+      <w:r>
+        <w:rPr>
+          <w:rFonts w:ascii="Helvetica;Arial;sans-serif" w:hAnsi="Helvetica;Arial;sans-serif"/>
+          <w:b w:val="false"/>
+          <w:bCs/>
+          <w:i w:val="false"/>
+          <w:caps w:val="false"/>
+          <w:smallCaps w:val="false"/>
+          <w:color w:val="1D2129"/>
+          <w:spacing w:val="0"/>
+          <w:sz w:val="21"/>
+          <w:lang w:val="en-US"/>
+        </w:rPr>
+        <w:br/>
+      </w:r>
+      <w:r>
+        <w:rPr>
+          <w:rFonts w:ascii="Helvetica;Arial;sans-serif" w:hAnsi="Helvetica;Arial;sans-serif"/>
+          <w:b w:val="false"/>
+          <w:bCs/>
+          <w:i w:val="false"/>
+          <w:caps w:val="false"/>
+          <w:smallCaps w:val="false"/>
+          <w:color w:val="1D2129"/>
+          <w:spacing w:val="0"/>
+          <w:sz w:val="21"/>
+          <w:lang w:val="en-US"/>
+        </w:rPr>
+        <w:t>* @param password a string representation of the password that users enter</w:t>
+      </w:r>
+      <w:r>
+        <w:rPr>
+          <w:rFonts w:ascii="Helvetica;Arial;sans-serif" w:hAnsi="Helvetica;Arial;sans-serif"/>
+          <w:b w:val="false"/>
+          <w:bCs/>
+          <w:i w:val="false"/>
+          <w:caps w:val="false"/>
+          <w:smallCaps w:val="false"/>
+          <w:color w:val="1D2129"/>
+          <w:spacing w:val="0"/>
+          <w:sz w:val="21"/>
+          <w:lang w:val="en-US"/>
+        </w:rPr>
+        <w:br/>
+        <w:t>* @throws IllegalArgumentException if the parameter is of wrong type</w:t>
+        <w:br/>
+        <w:t>*/</w:t>
+        <w:br/>
+        <w:t>public static void submitLoginInfo(String username, String password)</w:t>
+        <w:br/>
+        <w:t>throws IllegalArgumentException {</w:t>
+      </w:r>
+    </w:p>
+    <w:p>
+      <w:pPr>
+        <w:pStyle w:val="Normal"/>
+        <w:spacing w:lineRule="auto" w:line="240"/>
+        <w:jc w:val="left"/>
+        <w:rPr/>
+      </w:pPr>
+      <w:r>
+        <w:rPr>
+          <w:rFonts w:ascii="Helvetica;Arial;sans-serif" w:hAnsi="Helvetica;Arial;sans-serif"/>
+          <w:b w:val="false"/>
+          <w:bCs/>
+          <w:i w:val="false"/>
+          <w:caps w:val="false"/>
+          <w:smallCaps w:val="false"/>
+          <w:color w:val="1D2129"/>
+          <w:spacing w:val="0"/>
+          <w:sz w:val="21"/>
+          <w:lang w:val="en-US"/>
+        </w:rPr>
+        <w:tab/>
+        <w:t>LoginController.</w:t>
+      </w:r>
+      <w:bookmarkStart w:id="0" w:name="__DdeLink__189_1768602635"/>
+      <w:r>
+        <w:rPr>
+          <w:rFonts w:ascii="Helvetica;Arial;sans-serif" w:hAnsi="Helvetica;Arial;sans-serif"/>
+          <w:b w:val="false"/>
+          <w:bCs/>
+          <w:i w:val="false"/>
+          <w:caps w:val="false"/>
+          <w:smallCaps w:val="false"/>
+          <w:color w:val="1D2129"/>
+          <w:spacing w:val="0"/>
+          <w:sz w:val="21"/>
+          <w:lang w:val="en-US"/>
+        </w:rPr>
+        <w:t>attemptToLogin</w:t>
+      </w:r>
+      <w:bookmarkEnd w:id="0"/>
+      <w:r>
+        <w:rPr>
+          <w:rFonts w:ascii="Helvetica;Arial;sans-serif" w:hAnsi="Helvetica;Arial;sans-serif"/>
+          <w:b w:val="false"/>
+          <w:bCs/>
+          <w:i w:val="false"/>
+          <w:caps w:val="false"/>
+          <w:smallCaps w:val="false"/>
+          <w:color w:val="1D2129"/>
+          <w:spacing w:val="0"/>
+          <w:sz w:val="21"/>
+          <w:lang w:val="en-US"/>
+        </w:rPr>
+        <w:t>(username, password);</w:t>
+      </w:r>
+    </w:p>
+    <w:p>
+      <w:pPr>
+        <w:pStyle w:val="Normal"/>
+        <w:spacing w:lineRule="auto" w:line="240"/>
+        <w:jc w:val="left"/>
+        <w:rPr/>
+      </w:pPr>
+      <w:r>
+        <w:rPr>
+          <w:rFonts w:ascii="Helvetica;Arial;sans-serif" w:hAnsi="Helvetica;Arial;sans-serif"/>
+          <w:b w:val="false"/>
+          <w:bCs/>
+          <w:i w:val="false"/>
+          <w:caps w:val="false"/>
+          <w:smallCaps w:val="false"/>
+          <w:color w:val="1D2129"/>
+          <w:spacing w:val="0"/>
+          <w:sz w:val="21"/>
+          <w:lang w:val="en-US"/>
+        </w:rPr>
+        <w:t>}</w:t>
+      </w:r>
+    </w:p>
+    <w:p>
+      <w:pPr>
+        <w:pStyle w:val="Normal"/>
+        <w:spacing w:lineRule="auto" w:line="240"/>
+        <w:jc w:val="left"/>
+        <w:rPr>
+          <w:rFonts w:ascii="Helvetica;Arial;sans-serif" w:hAnsi="Helvetica;Arial;sans-serif"/>
+          <w:b w:val="false"/>
+          <w:b/>
+          <w:bCs/>
+          <w:i w:val="false"/>
+          <w:i w:val="false"/>
+          <w:caps w:val="false"/>
+          <w:smallCaps w:val="false"/>
+          <w:color w:val="1D2129"/>
+          <w:spacing w:val="0"/>
+          <w:sz w:val="21"/>
+          <w:lang w:val="en-US"/>
+        </w:rPr>
+      </w:pPr>
+      <w:r>
+        <w:rPr/>
+      </w:r>
+    </w:p>
+    <w:p>
+      <w:pPr>
+        <w:pStyle w:val="Normal"/>
+        <w:spacing w:lineRule="auto" w:line="240"/>
+        <w:jc w:val="left"/>
+        <w:rPr/>
+      </w:pPr>
+      <w:bookmarkStart w:id="1" w:name="__DdeLink__187_1768602635"/>
+      <w:r>
+        <w:rPr>
+          <w:rFonts w:ascii="Helvetica;Arial;sans-serif" w:hAnsi="Helvetica;Arial;sans-serif"/>
+          <w:b w:val="false"/>
+          <w:bCs/>
+          <w:i w:val="false"/>
+          <w:caps w:val="false"/>
+          <w:smallCaps w:val="false"/>
+          <w:color w:val="1D2129"/>
+          <w:spacing w:val="0"/>
+          <w:sz w:val="21"/>
+          <w:lang w:val="en-US"/>
+        </w:rPr>
+        <w:t>/**</w:t>
+        <w:br/>
+        <w:t>* Notifies success/fail to user</w:t>
+        <w:br/>
+        <w:t>* @param message a string representation of the message to be notified to the user.</w:t>
+        <w:br/>
+        <w:t>*/</w:t>
+        <w:br/>
+        <w:t>public static void notifyGuest(String message)</w:t>
+        <w:br/>
+        <w:t>throws  IOException{</w:t>
+      </w:r>
+    </w:p>
+    <w:p>
+      <w:pPr>
+        <w:pStyle w:val="Normal"/>
+        <w:spacing w:lineRule="auto" w:line="240"/>
+        <w:jc w:val="left"/>
+        <w:rPr/>
+      </w:pPr>
+      <w:r>
+        <w:rPr>
+          <w:rFonts w:ascii="Helvetica;Arial;sans-serif" w:hAnsi="Helvetica;Arial;sans-serif"/>
+          <w:b w:val="false"/>
+          <w:bCs/>
+          <w:i w:val="false"/>
+          <w:caps w:val="false"/>
+          <w:smallCaps w:val="false"/>
+          <w:color w:val="1D2129"/>
+          <w:spacing w:val="0"/>
+          <w:sz w:val="21"/>
+          <w:lang w:val="en-US"/>
+        </w:rPr>
+        <w:tab/>
+        <w:t>notify message to user;</w:t>
+      </w:r>
+    </w:p>
+    <w:p>
+      <w:pPr>
+        <w:pStyle w:val="Normal"/>
+        <w:spacing w:lineRule="auto" w:line="240"/>
+        <w:jc w:val="left"/>
+        <w:rPr/>
+      </w:pPr>
+      <w:bookmarkStart w:id="2" w:name="__DdeLink__187_1768602635"/>
+      <w:bookmarkEnd w:id="2"/>
+      <w:r>
+        <w:rPr>
+          <w:rFonts w:ascii="Helvetica;Arial;sans-serif" w:hAnsi="Helvetica;Arial;sans-serif"/>
+          <w:b w:val="false"/>
+          <w:bCs/>
+          <w:i w:val="false"/>
+          <w:caps w:val="false"/>
+          <w:smallCaps w:val="false"/>
+          <w:color w:val="1D2129"/>
+          <w:spacing w:val="0"/>
+          <w:sz w:val="21"/>
+          <w:lang w:val="en-US"/>
+        </w:rPr>
+        <w:t>}</w:t>
+      </w:r>
+    </w:p>
+    <w:p>
+      <w:pPr>
+        <w:pStyle w:val="Normal"/>
+        <w:spacing w:lineRule="auto" w:line="240"/>
+        <w:jc w:val="left"/>
+        <w:rPr>
+          <w:rFonts w:ascii="Helvetica;Arial;sans-serif" w:hAnsi="Helvetica;Arial;sans-serif"/>
           <w:b/>
           <w:b/>
           <w:bCs/>
-        </w:rPr>
-      </w:pPr>
-      <w:bookmarkStart w:id="0" w:name="__DdeLink__209_828046531"/>
-      <w:r>
-        <w:rPr>
-          <w:rFonts w:ascii="Helvetica;Arial;sans-serif" w:hAnsi="Helvetica;Arial;sans-serif"/>
+          <w:i w:val="false"/>
+          <w:i w:val="false"/>
+          <w:caps w:val="false"/>
+          <w:smallCaps w:val="false"/>
+          <w:color w:val="1D2129"/>
+          <w:spacing w:val="0"/>
+          <w:sz w:val="21"/>
+          <w:lang w:val="en-US"/>
+        </w:rPr>
+      </w:pPr>
+      <w:r>
+        <w:rPr/>
+      </w:r>
+    </w:p>
+    <w:p>
+      <w:pPr>
+        <w:pStyle w:val="Normal"/>
+        <w:spacing w:lineRule="auto" w:line="240"/>
+        <w:jc w:val="left"/>
+        <w:rPr>
+          <w:b/>
           <w:b/>
           <w:bCs/>
-          <w:i w:val="false"/>
-          <w:caps w:val="false"/>
-          <w:smallCaps w:val="false"/>
-          <w:color w:val="1D2129"/>
-          <w:spacing w:val="0"/>
-          <w:sz w:val="21"/>
-          <w:lang w:val="en-US"/>
-        </w:rPr>
-        <w:t>-----</w:t>
-      </w:r>
-      <w:bookmarkEnd w:id="0"/>
+        </w:rPr>
+      </w:pPr>
+      <w:bookmarkStart w:id="3" w:name="__DdeLink__209_828046531"/>
       <w:r>
         <w:rPr>
           <w:rFonts w:ascii="Helvetica;Arial;sans-serif" w:hAnsi="Helvetica;Arial;sans-serif"/>
@@ -43,6 +425,22 @@
           <w:sz w:val="21"/>
           <w:lang w:val="en-US"/>
         </w:rPr>
+        <w:t>-----</w:t>
+      </w:r>
+      <w:bookmarkEnd w:id="3"/>
+      <w:r>
+        <w:rPr>
+          <w:rFonts w:ascii="Helvetica;Arial;sans-serif" w:hAnsi="Helvetica;Arial;sans-serif"/>
+          <w:b/>
+          <w:bCs/>
+          <w:i w:val="false"/>
+          <w:caps w:val="false"/>
+          <w:smallCaps w:val="false"/>
+          <w:color w:val="1D2129"/>
+          <w:spacing w:val="0"/>
+          <w:sz w:val="21"/>
+          <w:lang w:val="en-US"/>
+        </w:rPr>
         <w:t>Class LoginController-----</w:t>
       </w:r>
     </w:p>
@@ -325,7 +723,7 @@
         <w:br/>
         <w:t xml:space="preserve">public </w:t>
       </w:r>
-      <w:bookmarkStart w:id="1" w:name="__DdeLink__123_1132656011"/>
+      <w:bookmarkStart w:id="4" w:name="__DdeLink__123_1132656011"/>
       <w:r>
         <w:rPr>
           <w:rFonts w:ascii="Helvetica;Arial;sans-serif" w:hAnsi="Helvetica;Arial;sans-serif"/>
@@ -340,7 +738,7 @@
         </w:rPr>
         <w:t>Boolean</w:t>
       </w:r>
-      <w:bookmarkEnd w:id="1"/>
+      <w:bookmarkEnd w:id="4"/>
       <w:r>
         <w:rPr>
           <w:rFonts w:ascii="Helvetica;Arial;sans-serif" w:hAnsi="Helvetica;Arial;sans-serif"/>
@@ -355,7 +753,7 @@
         </w:rPr>
         <w:t xml:space="preserve"> </w:t>
       </w:r>
-      <w:bookmarkStart w:id="2" w:name="__DdeLink__256_320551713"/>
+      <w:bookmarkStart w:id="5" w:name="__DdeLink__256_320551713"/>
       <w:r>
         <w:rPr>
           <w:rFonts w:ascii="Helvetica;Arial;sans-serif" w:hAnsi="Helvetica;Arial;sans-serif"/>
@@ -370,7 +768,7 @@
         </w:rPr>
         <w:t>checkIfPasswordEmpty</w:t>
       </w:r>
-      <w:bookmarkEnd w:id="2"/>
+      <w:bookmarkEnd w:id="5"/>
       <w:r>
         <w:rPr>
           <w:rFonts w:ascii="Helvetica;Arial;sans-serif" w:hAnsi="Helvetica;Arial;sans-serif"/>
@@ -629,7 +1027,7 @@
         <w:br/>
         <w:t xml:space="preserve">* @throws </w:t>
       </w:r>
-      <w:bookmarkStart w:id="3" w:name="__DdeLink__126_1132656011"/>
+      <w:bookmarkStart w:id="6" w:name="__DdeLink__126_1132656011"/>
       <w:r>
         <w:rPr>
           <w:rFonts w:ascii="Helvetica;Arial;sans-serif" w:hAnsi="Helvetica;Arial;sans-serif"/>
@@ -643,7 +1041,7 @@
         </w:rPr>
         <w:t>SQLException</w:t>
       </w:r>
-      <w:bookmarkEnd w:id="3"/>
+      <w:bookmarkEnd w:id="6"/>
       <w:r>
         <w:rPr>
           <w:rFonts w:ascii="Helvetica;Arial;sans-serif" w:hAnsi="Helvetica;Arial;sans-serif"/>
@@ -688,7 +1086,7 @@
         </w:rPr>
         <w:t xml:space="preserve"> </w:t>
       </w:r>
-      <w:bookmarkStart w:id="4" w:name="__DdeLink__207_828046531"/>
+      <w:bookmarkStart w:id="7" w:name="__DdeLink__207_828046531"/>
       <w:r>
         <w:rPr>
           <w:rFonts w:ascii="Helvetica;Arial;sans-serif" w:hAnsi="Helvetica;Arial;sans-serif"/>
@@ -702,7 +1100,7 @@
         </w:rPr>
         <w:t>checkIfUserValid</w:t>
       </w:r>
-      <w:bookmarkEnd w:id="4"/>
+      <w:bookmarkEnd w:id="7"/>
       <w:r>
         <w:rPr>
           <w:rFonts w:ascii="Helvetica;Arial;sans-serif" w:hAnsi="Helvetica;Arial;sans-serif"/>
@@ -738,33 +1136,7 @@
           <w:sz w:val="21"/>
         </w:rPr>
         <w:tab/>
-        <w:t xml:space="preserve">User </w:t>
-      </w:r>
-      <w:r>
-        <w:rPr>
-          <w:rFonts w:ascii="Helvetica;Arial;sans-serif" w:hAnsi="Helvetica;Arial;sans-serif"/>
-          <w:b w:val="false"/>
-          <w:i w:val="false"/>
-          <w:caps w:val="false"/>
-          <w:smallCaps w:val="false"/>
-          <w:color w:val="1D2129"/>
-          <w:spacing w:val="0"/>
-          <w:sz w:val="21"/>
-        </w:rPr>
-        <w:t>currentUser</w:t>
-      </w:r>
-      <w:r>
-        <w:rPr>
-          <w:rFonts w:ascii="Helvetica;Arial;sans-serif" w:hAnsi="Helvetica;Arial;sans-serif"/>
-          <w:b w:val="false"/>
-          <w:i w:val="false"/>
-          <w:caps w:val="false"/>
-          <w:smallCaps w:val="false"/>
-          <w:color w:val="1D2129"/>
-          <w:spacing w:val="0"/>
-          <w:sz w:val="21"/>
-        </w:rPr>
-        <w:t xml:space="preserve"> = find a user with username from database</w:t>
+        <w:t>User currentUser = find a user with username from database</w:t>
       </w:r>
     </w:p>
     <w:p>
@@ -786,33 +1158,7 @@
           <w:sz w:val="21"/>
         </w:rPr>
         <w:tab/>
-        <w:t xml:space="preserve">if </w:t>
-      </w:r>
-      <w:r>
-        <w:rPr>
-          <w:rFonts w:ascii="Helvetica;Arial;sans-serif" w:hAnsi="Helvetica;Arial;sans-serif"/>
-          <w:b w:val="false"/>
-          <w:i w:val="false"/>
-          <w:caps w:val="false"/>
-          <w:smallCaps w:val="false"/>
-          <w:color w:val="1D2129"/>
-          <w:spacing w:val="0"/>
-          <w:sz w:val="21"/>
-        </w:rPr>
-        <w:t>currentUser</w:t>
-      </w:r>
-      <w:r>
-        <w:rPr>
-          <w:rFonts w:ascii="Helvetica;Arial;sans-serif" w:hAnsi="Helvetica;Arial;sans-serif"/>
-          <w:b w:val="false"/>
-          <w:i w:val="false"/>
-          <w:caps w:val="false"/>
-          <w:smallCaps w:val="false"/>
-          <w:color w:val="1D2129"/>
-          <w:spacing w:val="0"/>
-          <w:sz w:val="21"/>
-        </w:rPr>
-        <w:t xml:space="preserve"> == null </w:t>
+        <w:t xml:space="preserve">if currentUser == null </w:t>
       </w:r>
     </w:p>
     <w:p>
@@ -857,33 +1203,7 @@
           <w:sz w:val="21"/>
         </w:rPr>
         <w:tab/>
-        <w:t xml:space="preserve">if </w:t>
-      </w:r>
-      <w:r>
-        <w:rPr>
-          <w:rFonts w:ascii="Helvetica;Arial;sans-serif" w:hAnsi="Helvetica;Arial;sans-serif"/>
-          <w:b w:val="false"/>
-          <w:i w:val="false"/>
-          <w:caps w:val="false"/>
-          <w:smallCaps w:val="false"/>
-          <w:color w:val="1D2129"/>
-          <w:spacing w:val="0"/>
-          <w:sz w:val="21"/>
-        </w:rPr>
-        <w:t>currentUser</w:t>
-      </w:r>
-      <w:r>
-        <w:rPr>
-          <w:rFonts w:ascii="Helvetica;Arial;sans-serif" w:hAnsi="Helvetica;Arial;sans-serif"/>
-          <w:b w:val="false"/>
-          <w:i w:val="false"/>
-          <w:caps w:val="false"/>
-          <w:smallCaps w:val="false"/>
-          <w:color w:val="1D2129"/>
-          <w:spacing w:val="0"/>
-          <w:sz w:val="21"/>
-        </w:rPr>
-        <w:t>.getPassword() != password</w:t>
+        <w:t>if currentUser.getPassword() != password</w:t>
       </w:r>
     </w:p>
     <w:p>
@@ -1144,7 +1464,105 @@
           <w:sz w:val="21"/>
           <w:lang w:val="en-US"/>
         </w:rPr>
-        <w:t>* If one of the two inputs (or both) is empty or invalid username/password, notify user the error message. If the user manages to log in successfully, notify the success message</w:t>
+        <w:t xml:space="preserve">* If one of the two inputs (or both) is empty or invalid username/password, </w:t>
+      </w:r>
+      <w:r>
+        <w:rPr>
+          <w:rFonts w:ascii="Helvetica;Arial;sans-serif" w:hAnsi="Helvetica;Arial;sans-serif"/>
+          <w:b w:val="false"/>
+          <w:i w:val="false"/>
+          <w:caps w:val="false"/>
+          <w:smallCaps w:val="false"/>
+          <w:color w:val="1D2129"/>
+          <w:spacing w:val="0"/>
+          <w:sz w:val="21"/>
+          <w:lang w:val="en-US"/>
+        </w:rPr>
+        <w:t>assign</w:t>
+      </w:r>
+      <w:r>
+        <w:rPr>
+          <w:rFonts w:ascii="Helvetica;Arial;sans-serif" w:hAnsi="Helvetica;Arial;sans-serif"/>
+          <w:b w:val="false"/>
+          <w:i w:val="false"/>
+          <w:caps w:val="false"/>
+          <w:smallCaps w:val="false"/>
+          <w:color w:val="1D2129"/>
+          <w:spacing w:val="0"/>
+          <w:sz w:val="21"/>
+          <w:lang w:val="en-US"/>
+        </w:rPr>
+        <w:t xml:space="preserve"> the error message </w:t>
+      </w:r>
+      <w:r>
+        <w:rPr>
+          <w:rFonts w:ascii="Helvetica;Arial;sans-serif" w:hAnsi="Helvetica;Arial;sans-serif"/>
+          <w:b w:val="false"/>
+          <w:i w:val="false"/>
+          <w:caps w:val="false"/>
+          <w:smallCaps w:val="false"/>
+          <w:color w:val="1D2129"/>
+          <w:spacing w:val="0"/>
+          <w:sz w:val="21"/>
+          <w:lang w:val="en-US"/>
+        </w:rPr>
+        <w:t>to variable notifiyMessage</w:t>
+      </w:r>
+      <w:r>
+        <w:rPr>
+          <w:rFonts w:ascii="Helvetica;Arial;sans-serif" w:hAnsi="Helvetica;Arial;sans-serif"/>
+          <w:b w:val="false"/>
+          <w:i w:val="false"/>
+          <w:caps w:val="false"/>
+          <w:smallCaps w:val="false"/>
+          <w:color w:val="1D2129"/>
+          <w:spacing w:val="0"/>
+          <w:sz w:val="21"/>
+          <w:lang w:val="en-US"/>
+        </w:rPr>
+        <w:t xml:space="preserve">. If the user manages to log in successfully, </w:t>
+      </w:r>
+      <w:r>
+        <w:rPr>
+          <w:rFonts w:ascii="Helvetica;Arial;sans-serif" w:hAnsi="Helvetica;Arial;sans-serif"/>
+          <w:b w:val="false"/>
+          <w:i w:val="false"/>
+          <w:caps w:val="false"/>
+          <w:smallCaps w:val="false"/>
+          <w:color w:val="1D2129"/>
+          <w:spacing w:val="0"/>
+          <w:sz w:val="21"/>
+          <w:lang w:val="en-US"/>
+        </w:rPr>
+        <w:t>assign</w:t>
+      </w:r>
+      <w:r>
+        <w:rPr>
+          <w:rFonts w:ascii="Helvetica;Arial;sans-serif" w:hAnsi="Helvetica;Arial;sans-serif"/>
+          <w:b w:val="false"/>
+          <w:i w:val="false"/>
+          <w:caps w:val="false"/>
+          <w:smallCaps w:val="false"/>
+          <w:color w:val="1D2129"/>
+          <w:spacing w:val="0"/>
+          <w:sz w:val="21"/>
+          <w:lang w:val="en-US"/>
+        </w:rPr>
+        <w:t xml:space="preserve"> the success message </w:t>
+      </w:r>
+      <w:r>
+        <w:rPr>
+          <w:rFonts w:ascii="Helvetica;Arial;sans-serif" w:hAnsi="Helvetica;Arial;sans-serif"/>
+          <w:b w:val="false"/>
+          <w:i w:val="false"/>
+          <w:caps w:val="false"/>
+          <w:smallCaps w:val="false"/>
+          <w:color w:val="1D2129"/>
+          <w:spacing w:val="0"/>
+          <w:sz w:val="21"/>
+          <w:lang w:val="en-US"/>
+        </w:rPr>
+        <w:t>to variable notifyMessage. Then notify user the message</w:t>
       </w:r>
       <w:r>
         <w:rPr>
@@ -1160,7 +1578,7 @@
         </w:rPr>
         <w:br/>
       </w:r>
-      <w:bookmarkStart w:id="5" w:name="__DdeLink__121_1132656011"/>
+      <w:bookmarkStart w:id="8" w:name="__DdeLink__121_1132656011"/>
       <w:r>
         <w:rPr>
           <w:rFonts w:ascii="Helvetica;Arial;sans-serif" w:hAnsi="Helvetica;Arial;sans-serif"/>
@@ -1177,7 +1595,7 @@
         <w:br/>
         <w:t>* @param password a string representation of the password that users enter</w:t>
       </w:r>
-      <w:bookmarkEnd w:id="5"/>
+      <w:bookmarkEnd w:id="8"/>
       <w:r>
         <w:rPr>
           <w:rFonts w:ascii="Helvetica;Arial;sans-serif" w:hAnsi="Helvetica;Arial;sans-serif"/>
@@ -1193,30 +1611,63 @@
         <w:br/>
         <w:t>*/</w:t>
         <w:br/>
-        <w:t>public void notifyGuest(String username, String password){</w:t>
-      </w:r>
-    </w:p>
-    <w:p>
-      <w:pPr>
-        <w:pStyle w:val="Normal"/>
-        <w:spacing w:lineRule="auto" w:line="240"/>
-        <w:jc w:val="left"/>
-        <w:rPr/>
-      </w:pPr>
-      <w:r>
-        <w:rPr>
-          <w:rFonts w:ascii="Helvetica;Arial;sans-serif" w:hAnsi="Helvetica;Arial;sans-serif"/>
-          <w:b w:val="false"/>
-          <w:i w:val="false"/>
-          <w:caps w:val="false"/>
-          <w:smallCaps w:val="false"/>
-          <w:color w:val="1D2129"/>
-          <w:spacing w:val="0"/>
-          <w:sz w:val="21"/>
-          <w:lang w:val="en-US"/>
-        </w:rPr>
-        <w:tab/>
-        <w:t>String notifyMessage = ‘’</w:t>
+        <w:t xml:space="preserve">public </w:t>
+      </w:r>
+      <w:r>
+        <w:rPr>
+          <w:rFonts w:ascii="Helvetica;Arial;sans-serif" w:hAnsi="Helvetica;Arial;sans-serif"/>
+          <w:b w:val="false"/>
+          <w:i w:val="false"/>
+          <w:caps w:val="false"/>
+          <w:smallCaps w:val="false"/>
+          <w:color w:val="1D2129"/>
+          <w:spacing w:val="0"/>
+          <w:sz w:val="21"/>
+          <w:lang w:val="en-US"/>
+        </w:rPr>
+        <w:t>static</w:t>
+      </w:r>
+      <w:r>
+        <w:rPr>
+          <w:rFonts w:ascii="Helvetica;Arial;sans-serif" w:hAnsi="Helvetica;Arial;sans-serif"/>
+          <w:b w:val="false"/>
+          <w:i w:val="false"/>
+          <w:caps w:val="false"/>
+          <w:smallCaps w:val="false"/>
+          <w:color w:val="1D2129"/>
+          <w:spacing w:val="0"/>
+          <w:sz w:val="21"/>
+          <w:lang w:val="en-US"/>
+        </w:rPr>
+        <w:t xml:space="preserve"> void </w:t>
+      </w:r>
+      <w:r>
+        <w:rPr>
+          <w:rFonts w:ascii="Helvetica;Arial;sans-serif" w:hAnsi="Helvetica;Arial;sans-serif"/>
+          <w:b w:val="false"/>
+          <w:i w:val="false"/>
+          <w:caps w:val="false"/>
+          <w:smallCaps w:val="false"/>
+          <w:color w:val="1D2129"/>
+          <w:spacing w:val="0"/>
+          <w:sz w:val="21"/>
+          <w:lang w:val="en-US"/>
+        </w:rPr>
+        <w:t>attemptToLogin</w:t>
+      </w:r>
+      <w:r>
+        <w:rPr>
+          <w:rFonts w:ascii="Helvetica;Arial;sans-serif" w:hAnsi="Helvetica;Arial;sans-serif"/>
+          <w:b w:val="false"/>
+          <w:i w:val="false"/>
+          <w:caps w:val="false"/>
+          <w:smallCaps w:val="false"/>
+          <w:color w:val="1D2129"/>
+          <w:spacing w:val="0"/>
+          <w:sz w:val="21"/>
+          <w:lang w:val="en-US"/>
+        </w:rPr>
+        <w:t>(String username, String password){</w:t>
       </w:r>
     </w:p>
     <w:p>
@@ -1393,8 +1844,8 @@
         <w:jc w:val="left"/>
         <w:rPr/>
       </w:pPr>
-      <w:bookmarkStart w:id="6" w:name="__DdeLink__262_320551713"/>
-      <w:bookmarkEnd w:id="6"/>
+      <w:bookmarkStart w:id="9" w:name="__DdeLink__262_320551713"/>
+      <w:bookmarkEnd w:id="9"/>
       <w:r>
         <w:rPr>
           <w:rFonts w:ascii="Helvetica;Arial;sans-serif" w:hAnsi="Helvetica;Arial;sans-serif"/>
@@ -1464,9 +1915,7 @@
         <w:pStyle w:val="Normal"/>
         <w:spacing w:lineRule="auto" w:line="240"/>
         <w:jc w:val="left"/>
-        <w:rPr>
-          <w:rFonts w:ascii="Helvetica;Arial;sans-serif" w:hAnsi="Helvetica;Arial;sans-serif"/>
-        </w:rPr>
+        <w:rPr/>
       </w:pPr>
       <w:r>
         <w:rPr>
@@ -1483,6 +1932,56 @@
         <w:tab/>
         <w:t xml:space="preserve">else </w:t>
         <w:tab/>
+      </w:r>
+      <w:r>
+        <w:rPr>
+          <w:rFonts w:ascii="Helvetica;Arial;sans-serif" w:hAnsi="Helvetica;Arial;sans-serif"/>
+          <w:b w:val="false"/>
+          <w:i w:val="false"/>
+          <w:caps w:val="false"/>
+          <w:smallCaps w:val="false"/>
+          <w:color w:val="1D2129"/>
+          <w:spacing w:val="0"/>
+          <w:sz w:val="21"/>
+          <w:lang w:val="en-US"/>
+        </w:rPr>
+        <w:t>{</w:t>
+      </w:r>
+    </w:p>
+    <w:p>
+      <w:pPr>
+        <w:pStyle w:val="Normal"/>
+        <w:spacing w:lineRule="auto" w:line="240"/>
+        <w:jc w:val="left"/>
+        <w:rPr/>
+      </w:pPr>
+      <w:r>
+        <w:rPr>
+          <w:rFonts w:ascii="Helvetica;Arial;sans-serif" w:hAnsi="Helvetica;Arial;sans-serif"/>
+          <w:b w:val="false"/>
+          <w:i w:val="false"/>
+          <w:caps w:val="false"/>
+          <w:smallCaps w:val="false"/>
+          <w:color w:val="1D2129"/>
+          <w:spacing w:val="0"/>
+          <w:sz w:val="21"/>
+          <w:lang w:val="en-US"/>
+        </w:rPr>
+        <w:tab/>
+        <w:tab/>
+      </w:r>
+      <w:r>
+        <w:rPr>
+          <w:rFonts w:ascii="Helvetica;Arial;sans-serif" w:hAnsi="Helvetica;Arial;sans-serif"/>
+          <w:b w:val="false"/>
+          <w:i w:val="false"/>
+          <w:caps w:val="false"/>
+          <w:smallCaps w:val="false"/>
+          <w:color w:val="1D2129"/>
+          <w:spacing w:val="0"/>
+          <w:sz w:val="21"/>
+          <w:lang w:val="en-US"/>
+        </w:rPr>
         <w:t>notifyMessage = ‘Log in successfully’</w:t>
       </w:r>
     </w:p>
@@ -1491,56 +1990,58 @@
         <w:pStyle w:val="Normal"/>
         <w:spacing w:lineRule="auto" w:line="240"/>
         <w:jc w:val="left"/>
-        <w:rPr>
-          <w:rFonts w:ascii="Helvetica;Arial;sans-serif" w:hAnsi="Helvetica;Arial;sans-serif"/>
-        </w:rPr>
-      </w:pPr>
-      <w:r>
-        <w:rPr>
-          <w:rFonts w:ascii="Helvetica;Arial;sans-serif" w:hAnsi="Helvetica;Arial;sans-serif"/>
-          <w:b w:val="false"/>
-          <w:i w:val="false"/>
-          <w:caps w:val="false"/>
-          <w:smallCaps w:val="false"/>
-          <w:color w:val="1D2129"/>
-          <w:spacing w:val="0"/>
-          <w:sz w:val="21"/>
-          <w:lang w:val="en-US"/>
-        </w:rPr>
-        <w:tab/>
-        <w:t>notify notifyMesssage to user</w:t>
-      </w:r>
-    </w:p>
-    <w:p>
-      <w:pPr>
-        <w:sectPr>
-          <w:type w:val="nextPage"/>
-          <w:pgSz w:w="12240" w:h="15840"/>
-          <w:pgMar w:left="1440" w:right="1440" w:header="0" w:top="630" w:footer="0" w:bottom="900" w:gutter="0"/>
-          <w:pgNumType w:fmt="decimal"/>
-          <w:formProt w:val="false"/>
-          <w:textDirection w:val="lrTb"/>
-          <w:docGrid w:type="default" w:linePitch="360" w:charSpace="4294965247"/>
-        </w:sectPr>
-        <w:pStyle w:val="Normal"/>
-        <w:spacing w:lineRule="auto" w:line="240"/>
-        <w:jc w:val="left"/>
-        <w:rPr>
-          <w:rFonts w:ascii="Helvetica;Arial;sans-serif" w:hAnsi="Helvetica;Arial;sans-serif"/>
-        </w:rPr>
-      </w:pPr>
-      <w:r>
-        <w:rPr>
-          <w:rFonts w:ascii="Helvetica;Arial;sans-serif" w:hAnsi="Helvetica;Arial;sans-serif"/>
-          <w:b w:val="false"/>
-          <w:i w:val="false"/>
-          <w:caps w:val="false"/>
-          <w:smallCaps w:val="false"/>
-          <w:color w:val="1D2129"/>
-          <w:spacing w:val="0"/>
-          <w:sz w:val="21"/>
-          <w:lang w:val="en-US"/>
-        </w:rPr>
+        <w:rPr/>
+      </w:pPr>
+      <w:r>
+        <w:rPr>
+          <w:rFonts w:ascii="Helvetica;Arial;sans-serif" w:hAnsi="Helvetica;Arial;sans-serif"/>
+          <w:b w:val="false"/>
+          <w:i w:val="false"/>
+          <w:caps w:val="false"/>
+          <w:smallCaps w:val="false"/>
+          <w:color w:val="1D2129"/>
+          <w:spacing w:val="0"/>
+          <w:sz w:val="21"/>
+          <w:lang w:val="en-US"/>
+        </w:rPr>
+        <w:tab/>
+        <w:tab/>
+      </w:r>
+      <w:r>
+        <w:rPr>
+          <w:rFonts w:ascii="Helvetica;Arial;sans-serif" w:hAnsi="Helvetica;Arial;sans-serif"/>
+          <w:b w:val="false"/>
+          <w:i w:val="false"/>
+          <w:caps w:val="false"/>
+          <w:smallCaps w:val="false"/>
+          <w:color w:val="1D2129"/>
+          <w:spacing w:val="0"/>
+          <w:sz w:val="21"/>
+          <w:lang w:val="en-US"/>
+        </w:rPr>
+        <w:t>start user session</w:t>
+      </w:r>
+    </w:p>
+    <w:p>
+      <w:pPr>
+        <w:pStyle w:val="Normal"/>
+        <w:spacing w:lineRule="auto" w:line="240"/>
+        <w:jc w:val="left"/>
+        <w:rPr/>
+      </w:pPr>
+      <w:r>
+        <w:rPr>
+          <w:rFonts w:ascii="Helvetica;Arial;sans-serif" w:hAnsi="Helvetica;Arial;sans-serif"/>
+          <w:b w:val="false"/>
+          <w:i w:val="false"/>
+          <w:caps w:val="false"/>
+          <w:smallCaps w:val="false"/>
+          <w:color w:val="1D2129"/>
+          <w:spacing w:val="0"/>
+          <w:sz w:val="21"/>
+          <w:lang w:val="en-US"/>
+        </w:rPr>
+        <w:tab/>
         <w:t>}</w:t>
       </w:r>
     </w:p>
@@ -1549,26 +2050,244 @@
         <w:pStyle w:val="Normal"/>
         <w:spacing w:lineRule="auto" w:line="240"/>
         <w:jc w:val="left"/>
-        <w:rPr>
-          <w:rFonts w:ascii="Helvetica;Arial;sans-serif" w:hAnsi="Helvetica;Arial;sans-serif"/>
-          <w:b/>
-          <w:b/>
-          <w:i w:val="false"/>
-          <w:i w:val="false"/>
-          <w:caps w:val="false"/>
-          <w:smallCaps w:val="false"/>
-          <w:color w:val="1D2129"/>
-          <w:spacing w:val="0"/>
-          <w:sz w:val="21"/>
-          <w:lang w:val="en-US"/>
-        </w:rPr>
-      </w:pPr>
-      <w:r>
-        <w:rPr>
-          <w:rFonts w:ascii="Helvetica;Arial;sans-serif" w:hAnsi="Helvetica;Arial;sans-serif"/>
+        <w:rPr/>
+      </w:pPr>
+      <w:r>
+        <w:rPr>
+          <w:rFonts w:ascii="Helvetica;Arial;sans-serif" w:hAnsi="Helvetica;Arial;sans-serif"/>
+          <w:b w:val="false"/>
+          <w:i w:val="false"/>
+          <w:caps w:val="false"/>
+          <w:smallCaps w:val="false"/>
+          <w:color w:val="1D2129"/>
+          <w:spacing w:val="0"/>
+          <w:sz w:val="21"/>
+          <w:lang w:val="en-US"/>
+        </w:rPr>
+        <w:tab/>
+      </w:r>
+      <w:r>
+        <w:rPr>
+          <w:rFonts w:ascii="Helvetica;Arial;sans-serif" w:hAnsi="Helvetica;Arial;sans-serif"/>
+          <w:b w:val="false"/>
+          <w:i w:val="false"/>
+          <w:caps w:val="false"/>
+          <w:smallCaps w:val="false"/>
+          <w:color w:val="1D2129"/>
+          <w:spacing w:val="0"/>
+          <w:sz w:val="21"/>
+          <w:lang w:val="en-US"/>
+        </w:rPr>
+        <w:t>notifyGuest();</w:t>
+      </w:r>
+    </w:p>
+    <w:p>
+      <w:pPr>
+        <w:pStyle w:val="Normal"/>
+        <w:spacing w:lineRule="auto" w:line="240"/>
+        <w:jc w:val="left"/>
+        <w:rPr/>
+      </w:pPr>
+      <w:r>
+        <w:rPr>
+          <w:rFonts w:ascii="Helvetica;Arial;sans-serif" w:hAnsi="Helvetica;Arial;sans-serif"/>
+          <w:b w:val="false"/>
+          <w:i w:val="false"/>
+          <w:caps w:val="false"/>
+          <w:smallCaps w:val="false"/>
+          <w:color w:val="1D2129"/>
+          <w:spacing w:val="0"/>
+          <w:sz w:val="21"/>
+          <w:lang w:val="en-US"/>
+        </w:rPr>
+        <w:t>}</w:t>
+      </w:r>
+    </w:p>
+    <w:p>
+      <w:pPr>
+        <w:pStyle w:val="Normal"/>
+        <w:spacing w:lineRule="auto" w:line="240"/>
+        <w:jc w:val="left"/>
+        <w:rPr>
+          <w:rFonts w:ascii="Helvetica;Arial;sans-serif" w:hAnsi="Helvetica;Arial;sans-serif"/>
+          <w:b w:val="false"/>
+          <w:b w:val="false"/>
+          <w:i w:val="false"/>
+          <w:i w:val="false"/>
+          <w:caps w:val="false"/>
+          <w:smallCaps w:val="false"/>
+          <w:color w:val="1D2129"/>
+          <w:spacing w:val="0"/>
+          <w:sz w:val="21"/>
+          <w:lang w:val="en-US"/>
+        </w:rPr>
+      </w:pPr>
+      <w:r>
+        <w:rPr/>
+      </w:r>
+    </w:p>
+    <w:p>
+      <w:pPr>
+        <w:pStyle w:val="Normal"/>
+        <w:spacing w:lineRule="auto" w:line="240"/>
+        <w:jc w:val="left"/>
+        <w:rPr>
+          <w:rFonts w:ascii="Helvetica;Arial;sans-serif" w:hAnsi="Helvetica;Arial;sans-serif"/>
+          <w:b w:val="false"/>
+          <w:b w:val="false"/>
+          <w:i w:val="false"/>
+          <w:i w:val="false"/>
+          <w:caps w:val="false"/>
+          <w:smallCaps w:val="false"/>
+          <w:color w:val="1D2129"/>
+          <w:spacing w:val="0"/>
+          <w:sz w:val="21"/>
+          <w:lang w:val="en-US"/>
+        </w:rPr>
+      </w:pPr>
+      <w:r>
+        <w:rPr/>
+      </w:r>
+    </w:p>
+    <w:p>
+      <w:pPr>
+        <w:pStyle w:val="Normal"/>
+        <w:spacing w:lineRule="auto" w:line="240"/>
+        <w:jc w:val="left"/>
+        <w:rPr/>
+      </w:pPr>
+      <w:r>
+        <w:rPr>
+          <w:rFonts w:ascii="Helvetica;Arial;sans-serif" w:hAnsi="Helvetica;Arial;sans-serif"/>
+          <w:b w:val="false"/>
+          <w:bCs/>
+          <w:i w:val="false"/>
+          <w:caps w:val="false"/>
+          <w:smallCaps w:val="false"/>
+          <w:color w:val="1D2129"/>
+          <w:spacing w:val="0"/>
+          <w:sz w:val="21"/>
+          <w:lang w:val="en-US"/>
+        </w:rPr>
+        <w:t>/**</w:t>
+        <w:br/>
+        <w:t>* Notifies success/fail to user</w:t>
+        <w:br/>
+        <w:t>* @param message a string representation of the message to be notified to the user.</w:t>
+        <w:br/>
+        <w:t>*/</w:t>
+        <w:br/>
+        <w:t>public static void notifyGuest(){</w:t>
+      </w:r>
+    </w:p>
+    <w:p>
+      <w:pPr>
+        <w:pStyle w:val="Normal"/>
+        <w:spacing w:lineRule="auto" w:line="240"/>
+        <w:jc w:val="left"/>
+        <w:rPr/>
+      </w:pPr>
+      <w:r>
+        <w:rPr>
+          <w:rFonts w:ascii="Helvetica;Arial;sans-serif" w:hAnsi="Helvetica;Arial;sans-serif"/>
+          <w:b w:val="false"/>
+          <w:bCs/>
+          <w:i w:val="false"/>
+          <w:caps w:val="false"/>
+          <w:smallCaps w:val="false"/>
+          <w:color w:val="1D2129"/>
+          <w:spacing w:val="0"/>
+          <w:sz w:val="21"/>
+          <w:lang w:val="en-US"/>
+        </w:rPr>
+        <w:tab/>
+        <w:t>send this.notifyMessage to LoginForm class;</w:t>
+      </w:r>
+    </w:p>
+    <w:p>
+      <w:pPr>
+        <w:pStyle w:val="Normal"/>
+        <w:spacing w:lineRule="auto" w:line="240"/>
+        <w:jc w:val="left"/>
+        <w:rPr/>
+      </w:pPr>
+      <w:r>
+        <w:rPr>
+          <w:rFonts w:ascii="Helvetica;Arial;sans-serif" w:hAnsi="Helvetica;Arial;sans-serif"/>
+          <w:b w:val="false"/>
+          <w:bCs/>
+          <w:i w:val="false"/>
+          <w:caps w:val="false"/>
+          <w:smallCaps w:val="false"/>
+          <w:color w:val="1D2129"/>
+          <w:spacing w:val="0"/>
+          <w:sz w:val="21"/>
+          <w:lang w:val="en-US"/>
+        </w:rPr>
+        <w:t>}</w:t>
+      </w:r>
+    </w:p>
+    <w:p>
+      <w:pPr>
+        <w:pStyle w:val="Normal"/>
+        <w:spacing w:lineRule="auto" w:line="240"/>
+        <w:jc w:val="left"/>
+        <w:rPr>
+          <w:rFonts w:ascii="Helvetica;Arial;sans-serif" w:hAnsi="Helvetica;Arial;sans-serif"/>
+          <w:b w:val="false"/>
           <w:b/>
           <w:bCs/>
           <w:i w:val="false"/>
+          <w:i w:val="false"/>
+          <w:caps w:val="false"/>
+          <w:smallCaps w:val="false"/>
+          <w:color w:val="1D2129"/>
+          <w:spacing w:val="0"/>
+          <w:sz w:val="21"/>
+          <w:lang w:val="en-US"/>
+        </w:rPr>
+      </w:pPr>
+      <w:r>
+        <w:rPr/>
+      </w:r>
+    </w:p>
+    <w:p>
+      <w:pPr>
+        <w:pStyle w:val="Normal"/>
+        <w:spacing w:lineRule="auto" w:line="240"/>
+        <w:jc w:val="left"/>
+        <w:rPr>
+          <w:rFonts w:ascii="Helvetica;Arial;sans-serif" w:hAnsi="Helvetica;Arial;sans-serif"/>
+          <w:b w:val="false"/>
+          <w:b/>
+          <w:bCs/>
+          <w:i w:val="false"/>
+          <w:i w:val="false"/>
+          <w:caps w:val="false"/>
+          <w:smallCaps w:val="false"/>
+          <w:color w:val="1D2129"/>
+          <w:spacing w:val="0"/>
+          <w:sz w:val="21"/>
+          <w:lang w:val="en-US"/>
+        </w:rPr>
+      </w:pPr>
+      <w:r>
+        <w:rPr/>
+      </w:r>
+    </w:p>
+    <w:p>
+      <w:pPr>
+        <w:pStyle w:val="Normal"/>
+        <w:spacing w:lineRule="auto" w:line="240"/>
+        <w:jc w:val="left"/>
+        <w:rPr/>
+      </w:pPr>
+      <w:r>
+        <w:rPr>
+          <w:rFonts w:ascii="Helvetica;Arial;sans-serif" w:hAnsi="Helvetica;Arial;sans-serif"/>
+          <w:b/>
+          <w:bCs/>
+          <w:i w:val="false"/>
           <w:caps w:val="false"/>
           <w:smallCaps w:val="false"/>
           <w:color w:val="1D2129"/>
@@ -1602,7 +2321,7 @@
         <w:br/>
         <w:t xml:space="preserve">* </w:t>
       </w:r>
-      <w:bookmarkStart w:id="7" w:name="__DdeLink__264_320551713"/>
+      <w:bookmarkStart w:id="10" w:name="__DdeLink__264_320551713"/>
       <w:r>
         <w:rPr>
           <w:rFonts w:ascii="Helvetica;Arial;sans-serif" w:hAnsi="Helvetica;Arial;sans-serif"/>
@@ -1617,7 +2336,7 @@
         </w:rPr>
         <w:t>G</w:t>
       </w:r>
-      <w:bookmarkEnd w:id="7"/>
+      <w:bookmarkEnd w:id="10"/>
       <w:r>
         <w:rPr>
           <w:rFonts w:ascii="Helvetica;Arial;sans-serif" w:hAnsi="Helvetica;Arial;sans-serif"/>
@@ -1638,7 +2357,7 @@
         <w:br/>
         <w:t>public String get</w:t>
       </w:r>
-      <w:bookmarkStart w:id="8" w:name="__DdeLink__128_1132656011"/>
+      <w:bookmarkStart w:id="11" w:name="__DdeLink__128_1132656011"/>
       <w:r>
         <w:rPr>
           <w:rFonts w:ascii="Helvetica;Arial;sans-serif" w:hAnsi="Helvetica;Arial;sans-serif"/>
@@ -1653,7 +2372,7 @@
         </w:rPr>
         <w:t>Password</w:t>
       </w:r>
-      <w:bookmarkEnd w:id="8"/>
+      <w:bookmarkEnd w:id="11"/>
       <w:r>
         <w:rPr>
           <w:rFonts w:ascii="Helvetica;Arial;sans-serif" w:hAnsi="Helvetica;Arial;sans-serif"/>
@@ -1701,8 +2420,8 @@
           <w:rFonts w:ascii="Helvetica;Arial;sans-serif" w:hAnsi="Helvetica;Arial;sans-serif"/>
         </w:rPr>
       </w:pPr>
-      <w:bookmarkStart w:id="9" w:name="__DdeLink__936_1009240522"/>
-      <w:bookmarkEnd w:id="9"/>
+      <w:bookmarkStart w:id="12" w:name="__DdeLink__936_1009240522"/>
+      <w:bookmarkEnd w:id="12"/>
       <w:r>
         <w:rPr>
           <w:rFonts w:ascii="Helvetica;Arial;sans-serif" w:hAnsi="Helvetica;Arial;sans-serif"/>

</xml_diff>